<commit_message>
Added README and report.pdf
</commit_message>
<xml_diff>
--- a/Jiayu Hu-Project Report.docx
+++ b/Jiayu Hu-Project Report.docx
@@ -9827,13 +9827,6 @@
           <w:lang w:val="en-US"/>
         </w:rPr>
       </w:pPr>
-    </w:p>
-    <w:p>
-      <w:pPr>
-        <w:rPr>
-          <w:lang w:val="en-US"/>
-        </w:rPr>
-      </w:pPr>
       <w:proofErr w:type="spellStart"/>
       <w:r>
         <w:rPr>
@@ -11134,13 +11127,6 @@
           <w:lang w:val="en-US"/>
         </w:rPr>
       </w:pPr>
-    </w:p>
-    <w:p>
-      <w:pPr>
-        <w:rPr>
-          <w:lang w:val="en-US"/>
-        </w:rPr>
-      </w:pPr>
       <w:proofErr w:type="spellStart"/>
       <w:r>
         <w:rPr>
@@ -11296,7 +11282,6 @@
         <w:rPr>
           <w:lang w:val="en-US"/>
         </w:rPr>
-        <w:lastRenderedPageBreak/>
         <w:t># Time complexity: O(n*</w:t>
       </w:r>
       <w:r>
@@ -11323,13 +11308,6 @@
         </w:rPr>
         <w:t>r = number of words on the specific page</w:t>
       </w:r>
-    </w:p>
-    <w:p>
-      <w:pPr>
-        <w:rPr>
-          <w:lang w:val="en-US"/>
-        </w:rPr>
-      </w:pPr>
     </w:p>
     <w:p>
       <w:pPr>

</xml_diff>